<commit_message>
DH Solutions and Exercise
</commit_message>
<xml_diff>
--- a/_Obfuscation/_03_DiffieHellman Key Exchange/Diffie Hellman Key Exchange.docx
+++ b/_Obfuscation/_03_DiffieHellman Key Exchange/Diffie Hellman Key Exchange.docx
@@ -986,8 +986,6 @@
           <w:szCs w:val="16"/>
         </w:rPr>
       </w:pPr>
-      <w:bookmarkStart w:id="0" w:name="_GoBack"/>
-      <w:bookmarkEnd w:id="0"/>
     </w:p>
     <w:p>
       <w:pPr>
@@ -1030,15 +1028,6 @@
       <w:r>
         <w:rPr>
           <w:rFonts w:ascii="HelvLight" w:hAnsi="HelvLight"/>
-          <w:b/>
-          <w:sz w:val="24"/>
-          <w:szCs w:val="24"/>
-        </w:rPr>
-        <w:tab/>
-      </w:r>
-      <w:r>
-        <w:rPr>
-          <w:rFonts w:ascii="HelvLight" w:hAnsi="HelvLight"/>
           <w:sz w:val="24"/>
           <w:szCs w:val="24"/>
         </w:rPr>
@@ -1108,27 +1097,216 @@
           <w:sz w:val="24"/>
           <w:szCs w:val="24"/>
         </w:rPr>
-        <w:t xml:space="preserve">you will need two functioning teensy loggers and the included Bob and Alice sketches. </w:t>
-      </w:r>
-      <w:r>
-        <w:rPr>
-          <w:rFonts w:ascii="HelvLight" w:hAnsi="HelvLight"/>
-          <w:sz w:val="24"/>
-          <w:szCs w:val="24"/>
-        </w:rPr>
-        <w:t>While the solution is i</w:t>
-      </w:r>
-      <w:r>
-        <w:rPr>
-          <w:rFonts w:ascii="HelvLight" w:hAnsi="HelvLight"/>
-          <w:sz w:val="24"/>
-          <w:szCs w:val="24"/>
-        </w:rPr>
-        <w:t>ncluded, please work through the unfinished code before looking at the solution. As always, there is more than one way to implement this in code and you may find a more efficient implementation.</w:t>
+        <w:t>you will need two functioning teensy loggers and the included Bob and Alice sketches.</w:t>
+      </w:r>
+      <w:r>
+        <w:rPr>
+          <w:rFonts w:ascii="HelvLight" w:hAnsi="HelvLight"/>
+          <w:sz w:val="24"/>
+          <w:szCs w:val="24"/>
+        </w:rPr>
+        <w:t xml:space="preserve"> The sketches use Rhys </w:t>
+      </w:r>
+      <w:proofErr w:type="spellStart"/>
+      <w:r>
+        <w:rPr>
+          <w:rFonts w:ascii="HelvLight" w:hAnsi="HelvLight"/>
+          <w:sz w:val="24"/>
+          <w:szCs w:val="24"/>
+        </w:rPr>
+        <w:t>Weatherley’s</w:t>
+      </w:r>
+      <w:proofErr w:type="spellEnd"/>
+      <w:r>
+        <w:rPr>
+          <w:rFonts w:ascii="HelvLight" w:hAnsi="HelvLight"/>
+          <w:sz w:val="24"/>
+          <w:szCs w:val="24"/>
+        </w:rPr>
+        <w:t xml:space="preserve"> </w:t>
+      </w:r>
+      <w:proofErr w:type="spellStart"/>
+      <w:r>
+        <w:rPr>
+          <w:rFonts w:ascii="HelvLight" w:hAnsi="HelvLight"/>
+          <w:sz w:val="24"/>
+          <w:szCs w:val="24"/>
+        </w:rPr>
+        <w:t>arduinolibs</w:t>
+      </w:r>
+      <w:proofErr w:type="spellEnd"/>
+      <w:r>
+        <w:rPr>
+          <w:rFonts w:ascii="HelvLight" w:hAnsi="HelvLight"/>
+          <w:sz w:val="24"/>
+          <w:szCs w:val="24"/>
+        </w:rPr>
+        <w:t xml:space="preserve"> to produce random numbers. Download and install the libraries from:</w:t>
       </w:r>
     </w:p>
     <w:p>
       <w:pPr>
+        <w:jc w:val="center"/>
+        <w:rPr>
+          <w:rFonts w:ascii="HelvLight" w:hAnsi="HelvLight"/>
+          <w:sz w:val="24"/>
+          <w:szCs w:val="24"/>
+        </w:rPr>
+      </w:pPr>
+      <w:hyperlink r:id="rId6" w:history="1">
+        <w:r>
+          <w:rPr>
+            <w:rStyle w:val="Hyperlink"/>
+            <w:rFonts w:ascii="HelvLight" w:hAnsi="HelvLight"/>
+            <w:sz w:val="24"/>
+            <w:szCs w:val="24"/>
+          </w:rPr>
+          <w:t>https://github.com/</w:t>
+        </w:r>
+        <w:r>
+          <w:rPr>
+            <w:rStyle w:val="Hyperlink"/>
+            <w:rFonts w:ascii="HelvLight" w:hAnsi="HelvLight"/>
+            <w:sz w:val="24"/>
+            <w:szCs w:val="24"/>
+          </w:rPr>
+          <w:t>rweather</w:t>
+        </w:r>
+        <w:r>
+          <w:rPr>
+            <w:rStyle w:val="Hyperlink"/>
+            <w:rFonts w:ascii="HelvLight" w:hAnsi="HelvLight"/>
+            <w:sz w:val="24"/>
+            <w:szCs w:val="24"/>
+          </w:rPr>
+          <w:t>/arduinolibs</w:t>
+        </w:r>
+      </w:hyperlink>
+    </w:p>
+    <w:p>
+      <w:pPr>
+        <w:ind w:firstLine="720"/>
+        <w:rPr>
+          <w:rFonts w:ascii="HelvLight" w:hAnsi="HelvLight"/>
+          <w:sz w:val="24"/>
+          <w:szCs w:val="24"/>
+        </w:rPr>
+      </w:pPr>
+      <w:r>
+        <w:rPr>
+          <w:rFonts w:ascii="HelvLight" w:hAnsi="HelvLight"/>
+          <w:sz w:val="24"/>
+          <w:szCs w:val="24"/>
+        </w:rPr>
+        <w:t xml:space="preserve">While </w:t>
+      </w:r>
+      <w:r>
+        <w:rPr>
+          <w:rFonts w:ascii="HelvLight" w:hAnsi="HelvLight"/>
+          <w:sz w:val="24"/>
+          <w:szCs w:val="24"/>
+        </w:rPr>
+        <w:t>a</w:t>
+      </w:r>
+      <w:r>
+        <w:rPr>
+          <w:rFonts w:ascii="HelvLight" w:hAnsi="HelvLight"/>
+          <w:sz w:val="24"/>
+          <w:szCs w:val="24"/>
+        </w:rPr>
+        <w:t xml:space="preserve"> solution is i</w:t>
+      </w:r>
+      <w:r>
+        <w:rPr>
+          <w:rFonts w:ascii="HelvLight" w:hAnsi="HelvLight"/>
+          <w:sz w:val="24"/>
+          <w:szCs w:val="24"/>
+        </w:rPr>
+        <w:t>ncluded, please work through the unfinished code before looking at the solution. As always, there is more than one way to implement this in code and you may find a more efficient implementation.</w:t>
+      </w:r>
+      <w:r>
+        <w:rPr>
+          <w:rFonts w:ascii="HelvLight" w:hAnsi="HelvLight"/>
+          <w:sz w:val="24"/>
+          <w:szCs w:val="24"/>
+        </w:rPr>
+        <w:t xml:space="preserve"> Basically, Alice will generate </w:t>
+      </w:r>
+      <w:r>
+        <w:rPr>
+          <w:rFonts w:ascii="HelvLight" w:hAnsi="HelvLight"/>
+          <w:b/>
+          <w:i/>
+          <w:sz w:val="24"/>
+          <w:szCs w:val="24"/>
+        </w:rPr>
+        <w:t>p</w:t>
+      </w:r>
+      <w:r>
+        <w:rPr>
+          <w:rFonts w:ascii="HelvLight" w:hAnsi="HelvLight"/>
+          <w:sz w:val="24"/>
+          <w:szCs w:val="24"/>
+        </w:rPr>
+        <w:t xml:space="preserve"> and </w:t>
+      </w:r>
+      <w:r>
+        <w:rPr>
+          <w:rFonts w:ascii="HelvLight" w:hAnsi="HelvLight"/>
+          <w:b/>
+          <w:i/>
+          <w:sz w:val="24"/>
+          <w:szCs w:val="24"/>
+        </w:rPr>
+        <w:t>g</w:t>
+      </w:r>
+      <w:r>
+        <w:rPr>
+          <w:rFonts w:ascii="HelvLight" w:hAnsi="HelvLight"/>
+          <w:sz w:val="24"/>
+          <w:szCs w:val="24"/>
+        </w:rPr>
+        <w:t xml:space="preserve">, send them to Bob along with her </w:t>
+      </w:r>
+      <w:r>
+        <w:rPr>
+          <w:rFonts w:ascii="HelvLight" w:hAnsi="HelvLight"/>
+          <w:b/>
+          <w:i/>
+          <w:sz w:val="24"/>
+          <w:szCs w:val="24"/>
+        </w:rPr>
+        <w:t>A</w:t>
+      </w:r>
+      <w:r>
+        <w:rPr>
+          <w:rFonts w:ascii="HelvLight" w:hAnsi="HelvLight"/>
+          <w:sz w:val="24"/>
+          <w:szCs w:val="24"/>
+        </w:rPr>
+        <w:t xml:space="preserve">. Bob in turn responds to Alice with his </w:t>
+      </w:r>
+      <w:r>
+        <w:rPr>
+          <w:rFonts w:ascii="HelvLight" w:hAnsi="HelvLight"/>
+          <w:b/>
+          <w:i/>
+          <w:sz w:val="24"/>
+          <w:szCs w:val="24"/>
+        </w:rPr>
+        <w:t>B</w:t>
+      </w:r>
+      <w:r>
+        <w:rPr>
+          <w:rFonts w:ascii="HelvLight" w:hAnsi="HelvLight"/>
+          <w:sz w:val="24"/>
+          <w:szCs w:val="24"/>
+        </w:rPr>
+        <w:t>. With the exchanged information, both can generate and output a shared secret. The code is structured and all math operations are implemented. Your job is to send and receive the CAN messages exchanging the information. As always, if any questions arise, ask!</w:t>
+      </w:r>
+    </w:p>
+    <w:p>
+      <w:pPr>
         <w:rPr>
           <w:rFonts w:ascii="HelvLight" w:hAnsi="HelvLight"/>
           <w:sz w:val="24"/>
@@ -1150,7 +1328,17 @@
           <w:sz w:val="24"/>
           <w:szCs w:val="24"/>
         </w:rPr>
-        <w:t>: In general, it is typically a poor security decision to implement cryptographic algorithms yourself. Without deep hardware understanding and peer review, the code can lead to vulnerabilities because of how it is compiled and run. This is for demonstration and learning purposes only.</w:t>
+        <w:t>: In general, it is typically a poor security decision to implement cryptogra</w:t>
+      </w:r>
+      <w:bookmarkStart w:id="0" w:name="_GoBack"/>
+      <w:bookmarkEnd w:id="0"/>
+      <w:r>
+        <w:rPr>
+          <w:rFonts w:ascii="HelvLight" w:hAnsi="HelvLight"/>
+          <w:sz w:val="24"/>
+          <w:szCs w:val="24"/>
+        </w:rPr>
+        <w:t>phic algorithms yourself. Without deep hardware understanding and peer review, the code can lead to vulnerabilities because of how it is compiled and run. This is for demonstration and learning purposes only.</w:t>
       </w:r>
     </w:p>
     <w:sectPr>
@@ -1699,6 +1887,29 @@
       <w:color w:val="808080"/>
     </w:rPr>
   </w:style>
+  <w:style w:type="character" w:styleId="Hyperlink">
+    <w:name w:val="Hyperlink"/>
+    <w:basedOn w:val="DefaultParagraphFont"/>
+    <w:uiPriority w:val="99"/>
+    <w:unhideWhenUsed/>
+    <w:rsid w:val="00330D6D"/>
+    <w:rPr>
+      <w:color w:val="0563C1" w:themeColor="hyperlink"/>
+      <w:u w:val="single"/>
+    </w:rPr>
+  </w:style>
+  <w:style w:type="character" w:styleId="FollowedHyperlink">
+    <w:name w:val="FollowedHyperlink"/>
+    <w:basedOn w:val="DefaultParagraphFont"/>
+    <w:uiPriority w:val="99"/>
+    <w:semiHidden/>
+    <w:unhideWhenUsed/>
+    <w:rsid w:val="00330D6D"/>
+    <w:rPr>
+      <w:color w:val="954F72" w:themeColor="followedHyperlink"/>
+      <w:u w:val="single"/>
+    </w:rPr>
+  </w:style>
 </w:styles>
 </file>
 

</xml_diff>